<commit_message>
Changes made to openFile method
</commit_message>
<xml_diff>
--- a/reports/Report Draft.docx
+++ b/reports/Report Draft.docx
@@ -344,6 +344,79 @@
           <w:szCs w:val="28"/>
         </w:rPr>
         <w:t xml:space="preserve"> me to add and test functionality. After functionality has been added, the layout and design will be improved.</w:t>
+      </w:r>
+    </w:p>
+    <w:p>
+      <w:pPr>
+        <w:rPr>
+          <w:sz w:val="28"/>
+          <w:szCs w:val="28"/>
+        </w:rPr>
+      </w:pPr>
+    </w:p>
+    <w:p>
+      <w:pPr>
+        <w:rPr>
+          <w:sz w:val="28"/>
+          <w:szCs w:val="28"/>
+          <w:u w:val="single"/>
+        </w:rPr>
+      </w:pPr>
+      <w:r>
+        <w:rPr>
+          <w:sz w:val="28"/>
+          <w:szCs w:val="28"/>
+          <w:u w:val="single"/>
+        </w:rPr>
+        <w:lastRenderedPageBreak/>
+        <w:t>File Management</w:t>
+      </w:r>
+    </w:p>
+    <w:p>
+      <w:pPr>
+        <w:rPr>
+          <w:sz w:val="28"/>
+          <w:szCs w:val="28"/>
+          <w:u w:val="single"/>
+        </w:rPr>
+      </w:pPr>
+    </w:p>
+    <w:p>
+      <w:pPr>
+        <w:rPr>
+          <w:sz w:val="28"/>
+          <w:szCs w:val="28"/>
+        </w:rPr>
+      </w:pPr>
+      <w:r>
+        <w:rPr>
+          <w:sz w:val="28"/>
+          <w:szCs w:val="28"/>
+        </w:rPr>
+        <w:t>I have set up inter-process communication (</w:t>
+      </w:r>
+      <w:proofErr w:type="spellStart"/>
+      <w:r>
+        <w:rPr>
+          <w:sz w:val="28"/>
+          <w:szCs w:val="28"/>
+        </w:rPr>
+        <w:t>ipc</w:t>
+      </w:r>
+      <w:proofErr w:type="spellEnd"/>
+      <w:r>
+        <w:rPr>
+          <w:sz w:val="28"/>
+          <w:szCs w:val="28"/>
+        </w:rPr>
+        <w:t>) modules so that the renderer and main class can communicate. In this case I will use this to send files from the backend to the front end (expand on this)</w:t>
+      </w:r>
+      <w:r>
+        <w:rPr>
+          <w:sz w:val="28"/>
+          <w:szCs w:val="28"/>
+        </w:rPr>
+        <w:t>.</w:t>
       </w:r>
     </w:p>
     <w:sectPr>

</xml_diff>

<commit_message>
Sending folders from main to renderer, using a tree folder structure
</commit_message>
<xml_diff>
--- a/reports/Report Draft.docx
+++ b/reports/Report Draft.docx
@@ -621,6 +621,285 @@
         <w:rPr>
           <w:sz w:val="28"/>
           <w:szCs w:val="28"/>
+          <w:u w:val="single"/>
+        </w:rPr>
+      </w:pPr>
+      <w:r>
+        <w:rPr>
+          <w:sz w:val="28"/>
+          <w:szCs w:val="28"/>
+          <w:u w:val="single"/>
+        </w:rPr>
+        <w:t>To do – 25/03/24</w:t>
+      </w:r>
+    </w:p>
+    <w:p>
+      <w:pPr>
+        <w:rPr>
+          <w:sz w:val="28"/>
+          <w:szCs w:val="28"/>
+          <w:u w:val="single"/>
+        </w:rPr>
+      </w:pPr>
+    </w:p>
+    <w:p>
+      <w:pPr>
+        <w:pStyle w:val="ListParagraph"/>
+        <w:numPr>
+          <w:ilvl w:val="0"/>
+          <w:numId w:val="4"/>
+        </w:numPr>
+        <w:rPr>
+          <w:sz w:val="28"/>
+          <w:szCs w:val="28"/>
+          <w:u w:val="single"/>
+        </w:rPr>
+      </w:pPr>
+      <w:r>
+        <w:rPr>
+          <w:sz w:val="28"/>
+          <w:szCs w:val="28"/>
+        </w:rPr>
+        <w:t>Tabs</w:t>
+      </w:r>
+    </w:p>
+    <w:p>
+      <w:pPr>
+        <w:pStyle w:val="ListParagraph"/>
+        <w:numPr>
+          <w:ilvl w:val="1"/>
+          <w:numId w:val="4"/>
+        </w:numPr>
+        <w:rPr>
+          <w:sz w:val="28"/>
+          <w:szCs w:val="28"/>
+          <w:u w:val="single"/>
+        </w:rPr>
+      </w:pPr>
+      <w:r>
+        <w:rPr>
+          <w:sz w:val="28"/>
+          <w:szCs w:val="28"/>
+        </w:rPr>
+        <w:t>Close tab</w:t>
+      </w:r>
+    </w:p>
+    <w:p>
+      <w:pPr>
+        <w:pStyle w:val="ListParagraph"/>
+        <w:numPr>
+          <w:ilvl w:val="1"/>
+          <w:numId w:val="4"/>
+        </w:numPr>
+        <w:rPr>
+          <w:sz w:val="28"/>
+          <w:szCs w:val="28"/>
+          <w:u w:val="single"/>
+        </w:rPr>
+      </w:pPr>
+      <w:r>
+        <w:rPr>
+          <w:sz w:val="28"/>
+          <w:szCs w:val="28"/>
+        </w:rPr>
+        <w:t>Check if tab is already open</w:t>
+      </w:r>
+    </w:p>
+    <w:p>
+      <w:pPr>
+        <w:pStyle w:val="ListParagraph"/>
+        <w:numPr>
+          <w:ilvl w:val="1"/>
+          <w:numId w:val="4"/>
+        </w:numPr>
+        <w:rPr>
+          <w:sz w:val="28"/>
+          <w:szCs w:val="28"/>
+          <w:u w:val="single"/>
+        </w:rPr>
+      </w:pPr>
+      <w:r>
+        <w:rPr>
+          <w:sz w:val="28"/>
+          <w:szCs w:val="28"/>
+        </w:rPr>
+        <w:t>Don’t make new tab if tab is already open – just open current tab</w:t>
+      </w:r>
+    </w:p>
+    <w:p>
+      <w:pPr>
+        <w:pStyle w:val="ListParagraph"/>
+        <w:numPr>
+          <w:ilvl w:val="1"/>
+          <w:numId w:val="4"/>
+        </w:numPr>
+        <w:rPr>
+          <w:sz w:val="28"/>
+          <w:szCs w:val="28"/>
+          <w:u w:val="single"/>
+        </w:rPr>
+      </w:pPr>
+      <w:r>
+        <w:rPr>
+          <w:sz w:val="28"/>
+          <w:szCs w:val="28"/>
+        </w:rPr>
+        <w:t>Switch between tabs</w:t>
+      </w:r>
+    </w:p>
+    <w:p>
+      <w:pPr>
+        <w:pStyle w:val="ListParagraph"/>
+        <w:numPr>
+          <w:ilvl w:val="1"/>
+          <w:numId w:val="4"/>
+        </w:numPr>
+        <w:rPr>
+          <w:sz w:val="28"/>
+          <w:szCs w:val="28"/>
+          <w:u w:val="single"/>
+        </w:rPr>
+      </w:pPr>
+      <w:r>
+        <w:rPr>
+          <w:sz w:val="28"/>
+          <w:szCs w:val="28"/>
+        </w:rPr>
+        <w:t>When one tab is closed, switch to different tab</w:t>
+      </w:r>
+    </w:p>
+    <w:p>
+      <w:pPr>
+        <w:pStyle w:val="ListParagraph"/>
+        <w:numPr>
+          <w:ilvl w:val="0"/>
+          <w:numId w:val="4"/>
+        </w:numPr>
+        <w:rPr>
+          <w:sz w:val="28"/>
+          <w:szCs w:val="28"/>
+          <w:u w:val="single"/>
+        </w:rPr>
+      </w:pPr>
+      <w:r>
+        <w:rPr>
+          <w:sz w:val="28"/>
+          <w:szCs w:val="28"/>
+        </w:rPr>
+        <w:t>Files</w:t>
+      </w:r>
+    </w:p>
+    <w:p>
+      <w:pPr>
+        <w:pStyle w:val="ListParagraph"/>
+        <w:numPr>
+          <w:ilvl w:val="1"/>
+          <w:numId w:val="4"/>
+        </w:numPr>
+        <w:rPr>
+          <w:sz w:val="28"/>
+          <w:szCs w:val="28"/>
+          <w:u w:val="single"/>
+        </w:rPr>
+      </w:pPr>
+      <w:r>
+        <w:rPr>
+          <w:sz w:val="28"/>
+          <w:szCs w:val="28"/>
+        </w:rPr>
+        <w:t xml:space="preserve">Make </w:t>
+      </w:r>
+      <w:r>
+        <w:rPr>
+          <w:sz w:val="28"/>
+          <w:szCs w:val="28"/>
+        </w:rPr>
+        <w:t>“</w:t>
+      </w:r>
+      <w:r>
+        <w:rPr>
+          <w:sz w:val="28"/>
+          <w:szCs w:val="28"/>
+        </w:rPr>
+        <w:t>new file</w:t>
+      </w:r>
+      <w:r>
+        <w:rPr>
+          <w:sz w:val="28"/>
+          <w:szCs w:val="28"/>
+        </w:rPr>
+        <w:t xml:space="preserve">” </w:t>
+      </w:r>
+      <w:r>
+        <w:rPr>
+          <w:sz w:val="28"/>
+          <w:szCs w:val="28"/>
+        </w:rPr>
+        <w:t xml:space="preserve"> create an unsaved tab that can be saved as a new file</w:t>
+      </w:r>
+    </w:p>
+    <w:p>
+      <w:pPr>
+        <w:pStyle w:val="ListParagraph"/>
+        <w:numPr>
+          <w:ilvl w:val="0"/>
+          <w:numId w:val="4"/>
+        </w:numPr>
+        <w:rPr>
+          <w:sz w:val="28"/>
+          <w:szCs w:val="28"/>
+          <w:u w:val="single"/>
+        </w:rPr>
+      </w:pPr>
+      <w:r>
+        <w:rPr>
+          <w:sz w:val="28"/>
+          <w:szCs w:val="28"/>
+        </w:rPr>
+        <w:t>Folders</w:t>
+      </w:r>
+    </w:p>
+    <w:p>
+      <w:pPr>
+        <w:rPr>
+          <w:sz w:val="28"/>
+          <w:szCs w:val="28"/>
+          <w:u w:val="single"/>
+        </w:rPr>
+      </w:pPr>
+    </w:p>
+    <w:p>
+      <w:pPr>
+        <w:rPr>
+          <w:sz w:val="28"/>
+          <w:szCs w:val="28"/>
+          <w:u w:val="single"/>
+        </w:rPr>
+      </w:pPr>
+    </w:p>
+    <w:p>
+      <w:pPr>
+        <w:rPr>
+          <w:sz w:val="28"/>
+          <w:szCs w:val="28"/>
+          <w:u w:val="single"/>
+        </w:rPr>
+      </w:pPr>
+      <w:r>
+        <w:rPr>
+          <w:sz w:val="28"/>
+          <w:szCs w:val="28"/>
+          <w:u w:val="single"/>
+        </w:rPr>
+        <w:t>Folders</w:t>
+      </w:r>
+    </w:p>
+    <w:p>
+      <w:pPr>
+        <w:rPr>
+          <w:sz w:val="28"/>
+          <w:szCs w:val="28"/>
+          <w:u w:val="single"/>
         </w:rPr>
       </w:pPr>
     </w:p>
@@ -975,6 +1254,119 @@
       </w:rPr>
     </w:lvl>
   </w:abstractNum>
+  <w:abstractNum w:abstractNumId="3" w15:restartNumberingAfterBreak="0">
+    <w:nsid w:val="773D3ACF"/>
+    <w:multiLevelType w:val="hybridMultilevel"/>
+    <w:tmpl w:val="CF84814A"/>
+    <w:lvl w:ilvl="0" w:tplc="08090001">
+      <w:start w:val="1"/>
+      <w:numFmt w:val="bullet"/>
+      <w:lvlText w:val=""/>
+      <w:lvlJc w:val="left"/>
+      <w:pPr>
+        <w:ind w:left="720" w:hanging="360"/>
+      </w:pPr>
+      <w:rPr>
+        <w:rFonts w:ascii="Symbol" w:hAnsi="Symbol" w:hint="default"/>
+      </w:rPr>
+    </w:lvl>
+    <w:lvl w:ilvl="1" w:tplc="08090003">
+      <w:start w:val="1"/>
+      <w:numFmt w:val="bullet"/>
+      <w:lvlText w:val="o"/>
+      <w:lvlJc w:val="left"/>
+      <w:pPr>
+        <w:ind w:left="1440" w:hanging="360"/>
+      </w:pPr>
+      <w:rPr>
+        <w:rFonts w:ascii="Courier New" w:hAnsi="Courier New" w:cs="Courier New" w:hint="default"/>
+      </w:rPr>
+    </w:lvl>
+    <w:lvl w:ilvl="2" w:tplc="08090005" w:tentative="1">
+      <w:start w:val="1"/>
+      <w:numFmt w:val="bullet"/>
+      <w:lvlText w:val=""/>
+      <w:lvlJc w:val="left"/>
+      <w:pPr>
+        <w:ind w:left="2160" w:hanging="360"/>
+      </w:pPr>
+      <w:rPr>
+        <w:rFonts w:ascii="Wingdings" w:hAnsi="Wingdings" w:hint="default"/>
+      </w:rPr>
+    </w:lvl>
+    <w:lvl w:ilvl="3" w:tplc="08090001" w:tentative="1">
+      <w:start w:val="1"/>
+      <w:numFmt w:val="bullet"/>
+      <w:lvlText w:val=""/>
+      <w:lvlJc w:val="left"/>
+      <w:pPr>
+        <w:ind w:left="2880" w:hanging="360"/>
+      </w:pPr>
+      <w:rPr>
+        <w:rFonts w:ascii="Symbol" w:hAnsi="Symbol" w:hint="default"/>
+      </w:rPr>
+    </w:lvl>
+    <w:lvl w:ilvl="4" w:tplc="08090003" w:tentative="1">
+      <w:start w:val="1"/>
+      <w:numFmt w:val="bullet"/>
+      <w:lvlText w:val="o"/>
+      <w:lvlJc w:val="left"/>
+      <w:pPr>
+        <w:ind w:left="3600" w:hanging="360"/>
+      </w:pPr>
+      <w:rPr>
+        <w:rFonts w:ascii="Courier New" w:hAnsi="Courier New" w:cs="Courier New" w:hint="default"/>
+      </w:rPr>
+    </w:lvl>
+    <w:lvl w:ilvl="5" w:tplc="08090005" w:tentative="1">
+      <w:start w:val="1"/>
+      <w:numFmt w:val="bullet"/>
+      <w:lvlText w:val=""/>
+      <w:lvlJc w:val="left"/>
+      <w:pPr>
+        <w:ind w:left="4320" w:hanging="360"/>
+      </w:pPr>
+      <w:rPr>
+        <w:rFonts w:ascii="Wingdings" w:hAnsi="Wingdings" w:hint="default"/>
+      </w:rPr>
+    </w:lvl>
+    <w:lvl w:ilvl="6" w:tplc="08090001" w:tentative="1">
+      <w:start w:val="1"/>
+      <w:numFmt w:val="bullet"/>
+      <w:lvlText w:val=""/>
+      <w:lvlJc w:val="left"/>
+      <w:pPr>
+        <w:ind w:left="5040" w:hanging="360"/>
+      </w:pPr>
+      <w:rPr>
+        <w:rFonts w:ascii="Symbol" w:hAnsi="Symbol" w:hint="default"/>
+      </w:rPr>
+    </w:lvl>
+    <w:lvl w:ilvl="7" w:tplc="08090003" w:tentative="1">
+      <w:start w:val="1"/>
+      <w:numFmt w:val="bullet"/>
+      <w:lvlText w:val="o"/>
+      <w:lvlJc w:val="left"/>
+      <w:pPr>
+        <w:ind w:left="5760" w:hanging="360"/>
+      </w:pPr>
+      <w:rPr>
+        <w:rFonts w:ascii="Courier New" w:hAnsi="Courier New" w:cs="Courier New" w:hint="default"/>
+      </w:rPr>
+    </w:lvl>
+    <w:lvl w:ilvl="8" w:tplc="08090005" w:tentative="1">
+      <w:start w:val="1"/>
+      <w:numFmt w:val="bullet"/>
+      <w:lvlText w:val=""/>
+      <w:lvlJc w:val="left"/>
+      <w:pPr>
+        <w:ind w:left="6480" w:hanging="360"/>
+      </w:pPr>
+      <w:rPr>
+        <w:rFonts w:ascii="Wingdings" w:hAnsi="Wingdings" w:hint="default"/>
+      </w:rPr>
+    </w:lvl>
+  </w:abstractNum>
   <w:num w:numId="1" w16cid:durableId="1059784847">
     <w:abstractNumId w:val="0"/>
   </w:num>
@@ -983,6 +1375,9 @@
   </w:num>
   <w:num w:numId="3" w16cid:durableId="1280724091">
     <w:abstractNumId w:val="1"/>
+  </w:num>
+  <w:num w:numId="4" w16cid:durableId="1618828457">
+    <w:abstractNumId w:val="3"/>
   </w:num>
 </w:numbering>
 </file>

</xml_diff>

<commit_message>
Some styling done. Margin added to folders/files. Buttons moved to menu.
</commit_message>
<xml_diff>
--- a/reports/Report Draft.docx
+++ b/reports/Report Draft.docx
@@ -227,23 +227,7 @@
           <w:sz w:val="28"/>
           <w:szCs w:val="28"/>
         </w:rPr>
-        <w:t xml:space="preserve">The starting point for building my text editor. This includes basic HTML (sorting out </w:t>
-      </w:r>
-      <w:proofErr w:type="spellStart"/>
-      <w:r>
-        <w:rPr>
-          <w:sz w:val="28"/>
-          <w:szCs w:val="28"/>
-        </w:rPr>
-        <w:t>divs</w:t>
-      </w:r>
-      <w:proofErr w:type="spellEnd"/>
-      <w:r>
-        <w:rPr>
-          <w:sz w:val="28"/>
-          <w:szCs w:val="28"/>
-        </w:rPr>
-        <w:t>, class and id names)</w:t>
+        <w:t>The starting point for building my text editor. This includes basic HTML (sorting out divs, class and id names)</w:t>
       </w:r>
       <w:r>
         <w:rPr>
@@ -327,23 +311,7 @@
           <w:sz w:val="28"/>
           <w:szCs w:val="28"/>
         </w:rPr>
-        <w:t xml:space="preserve">Sidebar on the left will be for file management, and more functionality tbc. The top bar will be for tabs. The white area will be text area for coding. This gives an extremely basic layout of the text editor, </w:t>
-      </w:r>
-      <w:proofErr w:type="gramStart"/>
-      <w:r>
-        <w:rPr>
-          <w:sz w:val="28"/>
-          <w:szCs w:val="28"/>
-        </w:rPr>
-        <w:t>in order for</w:t>
-      </w:r>
-      <w:proofErr w:type="gramEnd"/>
-      <w:r>
-        <w:rPr>
-          <w:sz w:val="28"/>
-          <w:szCs w:val="28"/>
-        </w:rPr>
-        <w:t xml:space="preserve"> me to add and test functionality. After functionality has been added, the layout and design will be improved.</w:t>
+        <w:t>Sidebar on the left will be for file management, and more functionality tbc. The top bar will be for tabs. The white area will be text area for coding. This gives an extremely basic layout of the text editor, in order for me to add and test functionality. After functionality has been added, the layout and design will be improved.</w:t>
       </w:r>
     </w:p>
     <w:p>
@@ -393,23 +361,7 @@
           <w:sz w:val="28"/>
           <w:szCs w:val="28"/>
         </w:rPr>
-        <w:t>I have set up inter-process communication (</w:t>
-      </w:r>
-      <w:proofErr w:type="spellStart"/>
-      <w:r>
-        <w:rPr>
-          <w:sz w:val="28"/>
-          <w:szCs w:val="28"/>
-        </w:rPr>
-        <w:t>ipc</w:t>
-      </w:r>
-      <w:proofErr w:type="spellEnd"/>
-      <w:r>
-        <w:rPr>
-          <w:sz w:val="28"/>
-          <w:szCs w:val="28"/>
-        </w:rPr>
-        <w:t>) modules so that the renderer and main class can communicate. In this case I will use this to send files from the backend to the front end (expand on this)</w:t>
+        <w:t>I have set up inter-process communication (ipc) modules so that the renderer and main class can communicate. In this case I will use this to send files from the backend to the front end (expand on this)</w:t>
       </w:r>
       <w:r>
         <w:rPr>
@@ -900,6 +852,112 @@
           <w:sz w:val="28"/>
           <w:szCs w:val="28"/>
           <w:u w:val="single"/>
+        </w:rPr>
+      </w:pPr>
+    </w:p>
+    <w:p>
+      <w:pPr>
+        <w:rPr>
+          <w:sz w:val="28"/>
+          <w:szCs w:val="28"/>
+        </w:rPr>
+      </w:pPr>
+      <w:r>
+        <w:rPr>
+          <w:sz w:val="28"/>
+          <w:szCs w:val="28"/>
+        </w:rPr>
+        <w:t>To implement folders, I needed to use recursion to create a tree of files and subfolders to send from main to renderer. To display the contents of the folder I used recursion again to unpack each file/subfolder.</w:t>
+      </w:r>
+    </w:p>
+    <w:p>
+      <w:pPr>
+        <w:rPr>
+          <w:sz w:val="28"/>
+          <w:szCs w:val="28"/>
+        </w:rPr>
+      </w:pPr>
+    </w:p>
+    <w:p>
+      <w:pPr>
+        <w:rPr>
+          <w:sz w:val="28"/>
+          <w:szCs w:val="28"/>
+        </w:rPr>
+      </w:pPr>
+      <w:r>
+        <w:rPr>
+          <w:sz w:val="28"/>
+          <w:szCs w:val="28"/>
+        </w:rPr>
+        <w:t>The use of depth shows me what file is in which folder for the css.</w:t>
+      </w:r>
+    </w:p>
+    <w:p>
+      <w:pPr>
+        <w:rPr>
+          <w:sz w:val="28"/>
+          <w:szCs w:val="28"/>
+          <w:u w:val="single"/>
+        </w:rPr>
+      </w:pPr>
+    </w:p>
+    <w:p>
+      <w:pPr>
+        <w:rPr>
+          <w:sz w:val="28"/>
+          <w:szCs w:val="28"/>
+          <w:u w:val="single"/>
+        </w:rPr>
+      </w:pPr>
+      <w:r>
+        <w:rPr>
+          <w:sz w:val="28"/>
+          <w:szCs w:val="28"/>
+          <w:u w:val="single"/>
+        </w:rPr>
+        <w:t>Menu</w:t>
+      </w:r>
+    </w:p>
+    <w:p>
+      <w:pPr>
+        <w:rPr>
+          <w:sz w:val="28"/>
+          <w:szCs w:val="28"/>
+          <w:u w:val="single"/>
+        </w:rPr>
+      </w:pPr>
+    </w:p>
+    <w:p>
+      <w:pPr>
+        <w:pStyle w:val="ListParagraph"/>
+        <w:numPr>
+          <w:ilvl w:val="0"/>
+          <w:numId w:val="5"/>
+        </w:numPr>
+        <w:rPr>
+          <w:sz w:val="28"/>
+          <w:szCs w:val="28"/>
+        </w:rPr>
+      </w:pPr>
+      <w:r>
+        <w:rPr>
+          <w:sz w:val="28"/>
+          <w:szCs w:val="28"/>
+        </w:rPr>
+        <w:t>Menu template creation – different for windows and mac</w:t>
+      </w:r>
+    </w:p>
+    <w:p>
+      <w:pPr>
+        <w:pStyle w:val="ListParagraph"/>
+        <w:numPr>
+          <w:ilvl w:val="0"/>
+          <w:numId w:val="5"/>
+        </w:numPr>
+        <w:rPr>
+          <w:sz w:val="28"/>
+          <w:szCs w:val="28"/>
         </w:rPr>
       </w:pPr>
     </w:p>
@@ -1255,6 +1313,119 @@
     </w:lvl>
   </w:abstractNum>
   <w:abstractNum w:abstractNumId="3" w15:restartNumberingAfterBreak="0">
+    <w:nsid w:val="60154263"/>
+    <w:multiLevelType w:val="hybridMultilevel"/>
+    <w:tmpl w:val="28907A20"/>
+    <w:lvl w:ilvl="0" w:tplc="08090001">
+      <w:start w:val="1"/>
+      <w:numFmt w:val="bullet"/>
+      <w:lvlText w:val=""/>
+      <w:lvlJc w:val="left"/>
+      <w:pPr>
+        <w:ind w:left="720" w:hanging="360"/>
+      </w:pPr>
+      <w:rPr>
+        <w:rFonts w:ascii="Symbol" w:hAnsi="Symbol" w:hint="default"/>
+      </w:rPr>
+    </w:lvl>
+    <w:lvl w:ilvl="1" w:tplc="08090003" w:tentative="1">
+      <w:start w:val="1"/>
+      <w:numFmt w:val="bullet"/>
+      <w:lvlText w:val="o"/>
+      <w:lvlJc w:val="left"/>
+      <w:pPr>
+        <w:ind w:left="1440" w:hanging="360"/>
+      </w:pPr>
+      <w:rPr>
+        <w:rFonts w:ascii="Courier New" w:hAnsi="Courier New" w:cs="Courier New" w:hint="default"/>
+      </w:rPr>
+    </w:lvl>
+    <w:lvl w:ilvl="2" w:tplc="08090005" w:tentative="1">
+      <w:start w:val="1"/>
+      <w:numFmt w:val="bullet"/>
+      <w:lvlText w:val=""/>
+      <w:lvlJc w:val="left"/>
+      <w:pPr>
+        <w:ind w:left="2160" w:hanging="360"/>
+      </w:pPr>
+      <w:rPr>
+        <w:rFonts w:ascii="Wingdings" w:hAnsi="Wingdings" w:hint="default"/>
+      </w:rPr>
+    </w:lvl>
+    <w:lvl w:ilvl="3" w:tplc="08090001" w:tentative="1">
+      <w:start w:val="1"/>
+      <w:numFmt w:val="bullet"/>
+      <w:lvlText w:val=""/>
+      <w:lvlJc w:val="left"/>
+      <w:pPr>
+        <w:ind w:left="2880" w:hanging="360"/>
+      </w:pPr>
+      <w:rPr>
+        <w:rFonts w:ascii="Symbol" w:hAnsi="Symbol" w:hint="default"/>
+      </w:rPr>
+    </w:lvl>
+    <w:lvl w:ilvl="4" w:tplc="08090003" w:tentative="1">
+      <w:start w:val="1"/>
+      <w:numFmt w:val="bullet"/>
+      <w:lvlText w:val="o"/>
+      <w:lvlJc w:val="left"/>
+      <w:pPr>
+        <w:ind w:left="3600" w:hanging="360"/>
+      </w:pPr>
+      <w:rPr>
+        <w:rFonts w:ascii="Courier New" w:hAnsi="Courier New" w:cs="Courier New" w:hint="default"/>
+      </w:rPr>
+    </w:lvl>
+    <w:lvl w:ilvl="5" w:tplc="08090005" w:tentative="1">
+      <w:start w:val="1"/>
+      <w:numFmt w:val="bullet"/>
+      <w:lvlText w:val=""/>
+      <w:lvlJc w:val="left"/>
+      <w:pPr>
+        <w:ind w:left="4320" w:hanging="360"/>
+      </w:pPr>
+      <w:rPr>
+        <w:rFonts w:ascii="Wingdings" w:hAnsi="Wingdings" w:hint="default"/>
+      </w:rPr>
+    </w:lvl>
+    <w:lvl w:ilvl="6" w:tplc="08090001" w:tentative="1">
+      <w:start w:val="1"/>
+      <w:numFmt w:val="bullet"/>
+      <w:lvlText w:val=""/>
+      <w:lvlJc w:val="left"/>
+      <w:pPr>
+        <w:ind w:left="5040" w:hanging="360"/>
+      </w:pPr>
+      <w:rPr>
+        <w:rFonts w:ascii="Symbol" w:hAnsi="Symbol" w:hint="default"/>
+      </w:rPr>
+    </w:lvl>
+    <w:lvl w:ilvl="7" w:tplc="08090003" w:tentative="1">
+      <w:start w:val="1"/>
+      <w:numFmt w:val="bullet"/>
+      <w:lvlText w:val="o"/>
+      <w:lvlJc w:val="left"/>
+      <w:pPr>
+        <w:ind w:left="5760" w:hanging="360"/>
+      </w:pPr>
+      <w:rPr>
+        <w:rFonts w:ascii="Courier New" w:hAnsi="Courier New" w:cs="Courier New" w:hint="default"/>
+      </w:rPr>
+    </w:lvl>
+    <w:lvl w:ilvl="8" w:tplc="08090005" w:tentative="1">
+      <w:start w:val="1"/>
+      <w:numFmt w:val="bullet"/>
+      <w:lvlText w:val=""/>
+      <w:lvlJc w:val="left"/>
+      <w:pPr>
+        <w:ind w:left="6480" w:hanging="360"/>
+      </w:pPr>
+      <w:rPr>
+        <w:rFonts w:ascii="Wingdings" w:hAnsi="Wingdings" w:hint="default"/>
+      </w:rPr>
+    </w:lvl>
+  </w:abstractNum>
+  <w:abstractNum w:abstractNumId="4" w15:restartNumberingAfterBreak="0">
     <w:nsid w:val="773D3ACF"/>
     <w:multiLevelType w:val="hybridMultilevel"/>
     <w:tmpl w:val="CF84814A"/>
@@ -1377,6 +1548,9 @@
     <w:abstractNumId w:val="1"/>
   </w:num>
   <w:num w:numId="4" w16cid:durableId="1618828457">
+    <w:abstractNumId w:val="4"/>
+  </w:num>
+  <w:num w:numId="5" w16cid:durableId="2078745480">
     <w:abstractNumId w:val="3"/>
   </w:num>
 </w:numbering>

</xml_diff>

<commit_message>
monaco editor can determine language by file extension
</commit_message>
<xml_diff>
--- a/reports/Report Draft.docx
+++ b/reports/Report Draft.docx
@@ -227,7 +227,23 @@
           <w:sz w:val="28"/>
           <w:szCs w:val="28"/>
         </w:rPr>
-        <w:t>The starting point for building my text editor. This includes basic HTML (sorting out divs, class and id names)</w:t>
+        <w:t xml:space="preserve">The starting point for building my text editor. This includes basic HTML (sorting out </w:t>
+      </w:r>
+      <w:proofErr w:type="spellStart"/>
+      <w:r>
+        <w:rPr>
+          <w:sz w:val="28"/>
+          <w:szCs w:val="28"/>
+        </w:rPr>
+        <w:t>divs</w:t>
+      </w:r>
+      <w:proofErr w:type="spellEnd"/>
+      <w:r>
+        <w:rPr>
+          <w:sz w:val="28"/>
+          <w:szCs w:val="28"/>
+        </w:rPr>
+        <w:t>, class and id names)</w:t>
       </w:r>
       <w:r>
         <w:rPr>
@@ -311,7 +327,23 @@
           <w:sz w:val="28"/>
           <w:szCs w:val="28"/>
         </w:rPr>
-        <w:t>Sidebar on the left will be for file management, and more functionality tbc. The top bar will be for tabs. The white area will be text area for coding. This gives an extremely basic layout of the text editor, in order for me to add and test functionality. After functionality has been added, the layout and design will be improved.</w:t>
+        <w:t xml:space="preserve">Sidebar on the left will be for file management, and more functionality tbc. The top bar will be for tabs. The white area will be text area for coding. This gives an extremely basic layout of the text editor, </w:t>
+      </w:r>
+      <w:proofErr w:type="gramStart"/>
+      <w:r>
+        <w:rPr>
+          <w:sz w:val="28"/>
+          <w:szCs w:val="28"/>
+        </w:rPr>
+        <w:t>in order for</w:t>
+      </w:r>
+      <w:proofErr w:type="gramEnd"/>
+      <w:r>
+        <w:rPr>
+          <w:sz w:val="28"/>
+          <w:szCs w:val="28"/>
+        </w:rPr>
+        <w:t xml:space="preserve"> me to add and test functionality. After functionality has been added, the layout and design will be improved.</w:t>
       </w:r>
     </w:p>
     <w:p>
@@ -361,7 +393,23 @@
           <w:sz w:val="28"/>
           <w:szCs w:val="28"/>
         </w:rPr>
-        <w:t>I have set up inter-process communication (ipc) modules so that the renderer and main class can communicate. In this case I will use this to send files from the backend to the front end (expand on this)</w:t>
+        <w:t>I have set up inter-process communication (</w:t>
+      </w:r>
+      <w:proofErr w:type="spellStart"/>
+      <w:r>
+        <w:rPr>
+          <w:sz w:val="28"/>
+          <w:szCs w:val="28"/>
+        </w:rPr>
+        <w:t>ipc</w:t>
+      </w:r>
+      <w:proofErr w:type="spellEnd"/>
+      <w:r>
+        <w:rPr>
+          <w:sz w:val="28"/>
+          <w:szCs w:val="28"/>
+        </w:rPr>
+        <w:t>) modules so that the renderer and main class can communicate. In this case I will use this to send files from the backend to the front end (expand on this)</w:t>
       </w:r>
       <w:r>
         <w:rPr>
@@ -887,10 +935,70 @@
       </w:pPr>
       <w:r>
         <w:rPr>
-          <w:sz w:val="28"/>
-          <w:szCs w:val="28"/>
-        </w:rPr>
-        <w:t>The use of depth shows me what file is in which folder for the css.</w:t>
+          <w:i/>
+          <w:iCs/>
+          <w:sz w:val="28"/>
+          <w:szCs w:val="28"/>
+        </w:rPr>
+        <w:lastRenderedPageBreak/>
+        <w:t xml:space="preserve">The use of depth shows me what file is in which folder for the </w:t>
+      </w:r>
+      <w:proofErr w:type="spellStart"/>
+      <w:r>
+        <w:rPr>
+          <w:i/>
+          <w:iCs/>
+          <w:sz w:val="28"/>
+          <w:szCs w:val="28"/>
+        </w:rPr>
+        <w:t>css</w:t>
+      </w:r>
+      <w:proofErr w:type="spellEnd"/>
+      <w:r>
+        <w:rPr>
+          <w:sz w:val="28"/>
+          <w:szCs w:val="28"/>
+        </w:rPr>
+        <w:t>.</w:t>
+      </w:r>
+      <w:r>
+        <w:rPr>
+          <w:sz w:val="28"/>
+          <w:szCs w:val="28"/>
+        </w:rPr>
+        <w:t xml:space="preserve"> No longer use depth, the </w:t>
+      </w:r>
+      <w:proofErr w:type="spellStart"/>
+      <w:r>
+        <w:rPr>
+          <w:sz w:val="28"/>
+          <w:szCs w:val="28"/>
+        </w:rPr>
+        <w:t>css</w:t>
+      </w:r>
+      <w:proofErr w:type="spellEnd"/>
+      <w:r>
+        <w:rPr>
+          <w:sz w:val="28"/>
+          <w:szCs w:val="28"/>
+        </w:rPr>
+        <w:t xml:space="preserve"> works it out itself </w:t>
+      </w:r>
+      <w:proofErr w:type="gramStart"/>
+      <w:r>
+        <w:rPr>
+          <w:sz w:val="28"/>
+          <w:szCs w:val="28"/>
+        </w:rPr>
+        <w:t>due to the fact that</w:t>
+      </w:r>
+      <w:proofErr w:type="gramEnd"/>
+      <w:r>
+        <w:rPr>
+          <w:sz w:val="28"/>
+          <w:szCs w:val="28"/>
+        </w:rPr>
+        <w:t xml:space="preserve"> files of a subfolder are children.</w:t>
       </w:r>
     </w:p>
     <w:p>
@@ -950,11 +1058,140 @@
     </w:p>
     <w:p>
       <w:pPr>
+        <w:rPr>
+          <w:sz w:val="28"/>
+          <w:szCs w:val="28"/>
+        </w:rPr>
+      </w:pPr>
+    </w:p>
+    <w:p>
+      <w:pPr>
+        <w:rPr>
+          <w:sz w:val="28"/>
+          <w:szCs w:val="28"/>
+          <w:u w:val="single"/>
+        </w:rPr>
+      </w:pPr>
+      <w:r>
+        <w:rPr>
+          <w:sz w:val="28"/>
+          <w:szCs w:val="28"/>
+          <w:u w:val="single"/>
+        </w:rPr>
+        <w:t>Editor</w:t>
+      </w:r>
+    </w:p>
+    <w:p>
+      <w:pPr>
+        <w:rPr>
+          <w:sz w:val="28"/>
+          <w:szCs w:val="28"/>
+          <w:u w:val="single"/>
+        </w:rPr>
+      </w:pPr>
+    </w:p>
+    <w:p>
+      <w:pPr>
         <w:pStyle w:val="ListParagraph"/>
         <w:numPr>
           <w:ilvl w:val="0"/>
           <w:numId w:val="5"/>
         </w:numPr>
+        <w:rPr>
+          <w:sz w:val="28"/>
+          <w:szCs w:val="28"/>
+        </w:rPr>
+      </w:pPr>
+      <w:r>
+        <w:rPr>
+          <w:sz w:val="28"/>
+          <w:szCs w:val="28"/>
+        </w:rPr>
+        <w:t>Editor of choice – Monaco editor, why?</w:t>
+      </w:r>
+    </w:p>
+    <w:p>
+      <w:pPr>
+        <w:pStyle w:val="ListParagraph"/>
+        <w:numPr>
+          <w:ilvl w:val="0"/>
+          <w:numId w:val="5"/>
+        </w:numPr>
+        <w:rPr>
+          <w:sz w:val="28"/>
+          <w:szCs w:val="28"/>
+        </w:rPr>
+      </w:pPr>
+      <w:r>
+        <w:rPr>
+          <w:sz w:val="28"/>
+          <w:szCs w:val="28"/>
+        </w:rPr>
+        <w:t xml:space="preserve">Had to use </w:t>
+      </w:r>
+      <w:proofErr w:type="spellStart"/>
+      <w:r>
+        <w:rPr>
+          <w:sz w:val="28"/>
+          <w:szCs w:val="28"/>
+        </w:rPr>
+        <w:t>requireJS</w:t>
+      </w:r>
+      <w:proofErr w:type="spellEnd"/>
+      <w:r>
+        <w:rPr>
+          <w:sz w:val="28"/>
+          <w:szCs w:val="28"/>
+        </w:rPr>
+        <w:t xml:space="preserve"> </w:t>
+      </w:r>
+      <w:proofErr w:type="gramStart"/>
+      <w:r>
+        <w:rPr>
+          <w:sz w:val="28"/>
+          <w:szCs w:val="28"/>
+        </w:rPr>
+        <w:t>in order to</w:t>
+      </w:r>
+      <w:proofErr w:type="gramEnd"/>
+      <w:r>
+        <w:rPr>
+          <w:sz w:val="28"/>
+          <w:szCs w:val="28"/>
+        </w:rPr>
+        <w:t xml:space="preserve"> use the module for it</w:t>
+      </w:r>
+    </w:p>
+    <w:p>
+      <w:pPr>
+        <w:pStyle w:val="ListParagraph"/>
+        <w:numPr>
+          <w:ilvl w:val="0"/>
+          <w:numId w:val="5"/>
+        </w:numPr>
+        <w:rPr>
+          <w:sz w:val="28"/>
+          <w:szCs w:val="28"/>
+        </w:rPr>
+      </w:pPr>
+      <w:r>
+        <w:rPr>
+          <w:sz w:val="28"/>
+          <w:szCs w:val="28"/>
+        </w:rPr>
+        <w:t>Monaco editor models – explain</w:t>
+      </w:r>
+    </w:p>
+    <w:p>
+      <w:pPr>
+        <w:rPr>
+          <w:sz w:val="28"/>
+          <w:szCs w:val="28"/>
+        </w:rPr>
+      </w:pPr>
+    </w:p>
+    <w:p>
+      <w:pPr>
         <w:rPr>
           <w:sz w:val="28"/>
           <w:szCs w:val="28"/>
@@ -1315,7 +1552,7 @@
   <w:abstractNum w:abstractNumId="3" w15:restartNumberingAfterBreak="0">
     <w:nsid w:val="60154263"/>
     <w:multiLevelType w:val="hybridMultilevel"/>
-    <w:tmpl w:val="28907A20"/>
+    <w:tmpl w:val="C6BE04B6"/>
     <w:lvl w:ilvl="0" w:tplc="08090001">
       <w:start w:val="1"/>
       <w:numFmt w:val="bullet"/>

</xml_diff>